<commit_message>
Add items GUI/flash for scanner
</commit_message>
<xml_diff>
--- a/inv manager project.docx
+++ b/inv manager project.docx
@@ -3,6 +3,8 @@
 <w:document xmlns:wpc="http://schemas.microsoft.com/office/word/2010/wordprocessingCanvas" xmlns:cx="http://schemas.microsoft.com/office/drawing/2014/chartex" xmlns:cx1="http://schemas.microsoft.com/office/drawing/2015/9/8/chartex" xmlns:cx2="http://schemas.microsoft.com/office/drawing/2015/10/21/chartex" xmlns:cx3="http://schemas.microsoft.com/office/drawing/2016/5/9/chartex" xmlns:cx4="http://schemas.microsoft.com/office/drawing/2016/5/10/chartex" xmlns:cx5="http://schemas.microsoft.com/office/drawing/2016/5/11/chartex" xmlns:cx6="http://schemas.microsoft.com/office/drawing/2016/5/12/chartex" xmlns:cx7="http://schemas.microsoft.com/office/drawing/2016/5/13/chartex" xmlns:cx8="http://schemas.microsoft.com/office/drawing/2016/5/14/chartex" xmlns:mc="http://schemas.openxmlformats.org/markup-compatibility/2006" xmlns:aink="http://schemas.microsoft.com/office/drawing/2016/ink" xmlns:am3d="http://schemas.microsoft.com/office/drawing/2017/model3d" xmlns:o="urn:schemas-microsoft-com:office:office" xmlns:r="http://schemas.openxmlformats.org/officeDocument/2006/relationships" xmlns:m="http://schemas.openxmlformats.org/officeDocument/2006/math" xmlns:v="urn:schemas-microsoft-com:vml" xmlns:wp14="http://schemas.microsoft.com/office/word/2010/wordprocessingDrawing" xmlns:wp="http://schemas.openxmlformats.org/drawingml/2006/wordprocessingDrawing" xmlns:w10="urn:schemas-microsoft-com:office:word" xmlns:w="http://schemas.openxmlformats.org/wordprocessingml/2006/main" xmlns:w14="http://schemas.microsoft.com/office/word/2010/wordml" xmlns:w15="http://schemas.microsoft.com/office/word/2012/wordml" xmlns:w16cid="http://schemas.microsoft.com/office/word/2016/wordml/cid" xmlns:w16se="http://schemas.microsoft.com/office/word/2015/wordml/symex" xmlns:wpg="http://schemas.microsoft.com/office/word/2010/wordprocessingGroup" xmlns:wpi="http://schemas.microsoft.com/office/word/2010/wordprocessingInk" xmlns:wne="http://schemas.microsoft.com/office/word/2006/wordml" xmlns:wps="http://schemas.microsoft.com/office/word/2010/wordprocessingShape" mc:Ignorable="w14 w15 w16se w16cid wp14">
   <w:body>
     <w:p>
+      <w:bookmarkStart w:id="0" w:name="_GoBack"/>
+      <w:bookmarkEnd w:id="0"/>
       <w:r>
         <w:t>January 2018 – created first instance of GUI window</w:t>
       </w:r>
@@ -812,9 +814,51 @@
       <w:r>
         <w:t>s for the android app, changed colour to light blue and switched from having all items in the main layout to using a content layout and using &lt;include&gt;</w:t>
       </w:r>
-      <w:bookmarkStart w:id="0" w:name="_GoBack"/>
-      <w:bookmarkEnd w:id="0"/>
-    </w:p>
+    </w:p>
+    <w:p/>
+    <w:p>
+      <w:r>
+        <w:t xml:space="preserve">15/02/18 </w:t>
+      </w:r>
+    </w:p>
+    <w:p>
+      <w:r>
+        <w:t xml:space="preserve">-switched from using google vision library for mobile scanning to using </w:t>
+      </w:r>
+      <w:proofErr w:type="spellStart"/>
+      <w:r>
+        <w:t>zxing</w:t>
+      </w:r>
+      <w:proofErr w:type="spellEnd"/>
+      <w:r>
+        <w:t xml:space="preserve"> mobile library</w:t>
+      </w:r>
+    </w:p>
+    <w:p>
+      <w:r>
+        <w:t xml:space="preserve">-source </w:t>
+      </w:r>
+      <w:proofErr w:type="gramStart"/>
+      <w:r>
+        <w:t>code :</w:t>
+      </w:r>
+      <w:proofErr w:type="gramEnd"/>
+      <w:r>
+        <w:t xml:space="preserve"> </w:t>
+      </w:r>
+      <w:hyperlink r:id="rId13" w:history="1">
+        <w:r>
+          <w:rPr>
+            <w:rStyle w:val="Hyperlink"/>
+          </w:rPr>
+          <w:t>https://github.com/rajdeol/android-barcode-scanner-bulk-scan-with-flash</w:t>
+        </w:r>
+      </w:hyperlink>
+      <w:r>
+        <w:t xml:space="preserve"> </w:t>
+      </w:r>
+    </w:p>
+    <w:p/>
     <w:sectPr>
       <w:pgSz w:w="11906" w:h="16838"/>
       <w:pgMar w:top="1440" w:right="1440" w:bottom="1440" w:left="1440" w:header="708" w:footer="708" w:gutter="0"/>

</xml_diff>

<commit_message>
Get JSON data for scanned products
</commit_message>
<xml_diff>
--- a/inv manager project.docx
+++ b/inv manager project.docx
@@ -3,8 +3,6 @@
 <w:document xmlns:wpc="http://schemas.microsoft.com/office/word/2010/wordprocessingCanvas" xmlns:cx="http://schemas.microsoft.com/office/drawing/2014/chartex" xmlns:cx1="http://schemas.microsoft.com/office/drawing/2015/9/8/chartex" xmlns:cx2="http://schemas.microsoft.com/office/drawing/2015/10/21/chartex" xmlns:cx3="http://schemas.microsoft.com/office/drawing/2016/5/9/chartex" xmlns:cx4="http://schemas.microsoft.com/office/drawing/2016/5/10/chartex" xmlns:cx5="http://schemas.microsoft.com/office/drawing/2016/5/11/chartex" xmlns:cx6="http://schemas.microsoft.com/office/drawing/2016/5/12/chartex" xmlns:cx7="http://schemas.microsoft.com/office/drawing/2016/5/13/chartex" xmlns:cx8="http://schemas.microsoft.com/office/drawing/2016/5/14/chartex" xmlns:mc="http://schemas.openxmlformats.org/markup-compatibility/2006" xmlns:aink="http://schemas.microsoft.com/office/drawing/2016/ink" xmlns:am3d="http://schemas.microsoft.com/office/drawing/2017/model3d" xmlns:o="urn:schemas-microsoft-com:office:office" xmlns:r="http://schemas.openxmlformats.org/officeDocument/2006/relationships" xmlns:m="http://schemas.openxmlformats.org/officeDocument/2006/math" xmlns:v="urn:schemas-microsoft-com:vml" xmlns:wp14="http://schemas.microsoft.com/office/word/2010/wordprocessingDrawing" xmlns:wp="http://schemas.openxmlformats.org/drawingml/2006/wordprocessingDrawing" xmlns:w10="urn:schemas-microsoft-com:office:word" xmlns:w="http://schemas.openxmlformats.org/wordprocessingml/2006/main" xmlns:w14="http://schemas.microsoft.com/office/word/2010/wordml" xmlns:w15="http://schemas.microsoft.com/office/word/2012/wordml" xmlns:w16cid="http://schemas.microsoft.com/office/word/2016/wordml/cid" xmlns:w16se="http://schemas.microsoft.com/office/word/2015/wordml/symex" xmlns:wpg="http://schemas.microsoft.com/office/word/2010/wordprocessingGroup" xmlns:wpi="http://schemas.microsoft.com/office/word/2010/wordprocessingInk" xmlns:wne="http://schemas.microsoft.com/office/word/2006/wordml" xmlns:wps="http://schemas.microsoft.com/office/word/2010/wordprocessingShape" mc:Ignorable="w14 w15 w16se w16cid wp14">
   <w:body>
     <w:p>
-      <w:bookmarkStart w:id="0" w:name="_GoBack"/>
-      <w:bookmarkEnd w:id="0"/>
       <w:r>
         <w:t>January 2018 – created first instance of GUI window</w:t>
       </w:r>
@@ -836,15 +834,7 @@
     </w:p>
     <w:p>
       <w:r>
-        <w:t xml:space="preserve">-source </w:t>
-      </w:r>
-      <w:proofErr w:type="gramStart"/>
-      <w:r>
-        <w:t>code :</w:t>
-      </w:r>
-      <w:proofErr w:type="gramEnd"/>
-      <w:r>
-        <w:t xml:space="preserve"> </w:t>
+        <w:t xml:space="preserve">-source code : </w:t>
       </w:r>
       <w:hyperlink r:id="rId13" w:history="1">
         <w:r>
@@ -858,6 +848,217 @@
         <w:t xml:space="preserve"> </w:t>
       </w:r>
     </w:p>
+    <w:p/>
+    <w:p>
+      <w:r>
+        <w:t>16/02/18</w:t>
+      </w:r>
+    </w:p>
+    <w:p>
+      <w:r>
+        <w:t>-</w:t>
+      </w:r>
+      <w:proofErr w:type="spellStart"/>
+      <w:r>
+        <w:t>imlemented</w:t>
+      </w:r>
+      <w:proofErr w:type="spellEnd"/>
+      <w:r>
+        <w:t xml:space="preserve"> </w:t>
+      </w:r>
+      <w:proofErr w:type="gramStart"/>
+      <w:r>
+        <w:t>run(</w:t>
+      </w:r>
+      <w:proofErr w:type="gramEnd"/>
+      <w:r>
+        <w:t>) method to automatically log in if the card is scanned, ran into problems</w:t>
+      </w:r>
+    </w:p>
+    <w:p>
+      <w:r>
+        <w:t>--the if statements to check if the input matches the database don’t get checked</w:t>
+      </w:r>
+    </w:p>
+    <w:p>
+      <w:r>
+        <w:t>--doesn’t work</w:t>
+      </w:r>
+    </w:p>
+    <w:p>
+      <w:r>
+        <w:t>-finally implemented Robot class to automatically press Enter to log in, but unfortunately only works with the card login, not username and password</w:t>
+      </w:r>
+    </w:p>
+    <w:p>
+      <w:r>
+        <w:t>-need to come up with something better</w:t>
+      </w:r>
+    </w:p>
+    <w:p/>
+    <w:p>
+      <w:r>
+        <w:t>18/02/18</w:t>
+      </w:r>
+    </w:p>
+    <w:p>
+      <w:r>
+        <w:t>-</w:t>
+      </w:r>
+      <w:proofErr w:type="spellStart"/>
+      <w:r>
+        <w:t>creaeted</w:t>
+      </w:r>
+      <w:proofErr w:type="spellEnd"/>
+      <w:r>
+        <w:t xml:space="preserve"> a way of adding items to the database in a separate </w:t>
+      </w:r>
+      <w:proofErr w:type="spellStart"/>
+      <w:r>
+        <w:t>gui</w:t>
+      </w:r>
+      <w:proofErr w:type="spellEnd"/>
+    </w:p>
+    <w:p>
+      <w:r>
+        <w:t xml:space="preserve">-problem with the date format, it didn’t convert from string to </w:t>
+      </w:r>
+      <w:proofErr w:type="spellStart"/>
+      <w:r>
+        <w:t>sql</w:t>
+      </w:r>
+      <w:proofErr w:type="spellEnd"/>
+      <w:r>
+        <w:t xml:space="preserve"> date</w:t>
+      </w:r>
+    </w:p>
+    <w:p>
+      <w:r>
+        <w:t xml:space="preserve">-fixed by assigning the parameter from the </w:t>
+      </w:r>
+      <w:proofErr w:type="spellStart"/>
+      <w:r>
+        <w:t>textfield</w:t>
+      </w:r>
+      <w:proofErr w:type="spellEnd"/>
+      <w:r>
+        <w:t xml:space="preserve"> before adding the value to the item object</w:t>
+      </w:r>
+    </w:p>
+    <w:p/>
+    <w:p>
+      <w:r>
+        <w:t>25/02/18</w:t>
+      </w:r>
+    </w:p>
+    <w:p>
+      <w:r>
+        <w:t>-looked up libraries with EAN data for barcode values</w:t>
+      </w:r>
+    </w:p>
+    <w:p>
+      <w:r>
+        <w:t xml:space="preserve">-tried </w:t>
+      </w:r>
+      <w:proofErr w:type="spellStart"/>
+      <w:r>
+        <w:t>outpan</w:t>
+      </w:r>
+      <w:proofErr w:type="spellEnd"/>
+      <w:r>
+        <w:t xml:space="preserve"> </w:t>
+      </w:r>
+      <w:proofErr w:type="spellStart"/>
+      <w:r>
+        <w:t>api</w:t>
+      </w:r>
+      <w:proofErr w:type="spellEnd"/>
+      <w:r>
+        <w:t xml:space="preserve">, the service is down and therefore unable to give </w:t>
+      </w:r>
+      <w:proofErr w:type="spellStart"/>
+      <w:r>
+        <w:t>api</w:t>
+      </w:r>
+      <w:proofErr w:type="spellEnd"/>
+      <w:r>
+        <w:t xml:space="preserve"> key</w:t>
+      </w:r>
+    </w:p>
+    <w:p>
+      <w:r>
+        <w:t>-tried multiple services, unfortunately none worked</w:t>
+      </w:r>
+    </w:p>
+    <w:p/>
+    <w:p/>
+    <w:p>
+      <w:r>
+        <w:lastRenderedPageBreak/>
+        <w:t>01/03/18</w:t>
+      </w:r>
+    </w:p>
+    <w:p>
+      <w:r>
+        <w:t xml:space="preserve">-found upcitemdb.com for product data </w:t>
+      </w:r>
+      <w:proofErr w:type="spellStart"/>
+      <w:r>
+        <w:t>api</w:t>
+      </w:r>
+      <w:proofErr w:type="spellEnd"/>
+    </w:p>
+    <w:p>
+      <w:r>
+        <w:t xml:space="preserve">-created JSON object retrieval class in android app to get the value from the </w:t>
+      </w:r>
+      <w:proofErr w:type="spellStart"/>
+      <w:r>
+        <w:t>api</w:t>
+      </w:r>
+      <w:proofErr w:type="spellEnd"/>
+    </w:p>
+    <w:p>
+      <w:r>
+        <w:t xml:space="preserve">-doesn’t work because the value returned by the API is stored in an JSON Array, and the class I created </w:t>
+      </w:r>
+      <w:proofErr w:type="gramStart"/>
+      <w:r>
+        <w:t>cant</w:t>
+      </w:r>
+      <w:proofErr w:type="gramEnd"/>
+      <w:r>
+        <w:t xml:space="preserve"> display the value</w:t>
+      </w:r>
+    </w:p>
+    <w:p>
+      <w:bookmarkStart w:id="0" w:name="_GoBack"/>
+      <w:bookmarkEnd w:id="0"/>
+    </w:p>
+    <w:p>
+      <w:r>
+        <w:t>06/03/18</w:t>
+      </w:r>
+    </w:p>
+    <w:p>
+      <w:r>
+        <w:t>-started work on continuous scanning mode for app to add items to the database</w:t>
+      </w:r>
+    </w:p>
+    <w:p>
+      <w:r>
+        <w:t xml:space="preserve">-cannot get continuous mode from </w:t>
+      </w:r>
+      <w:proofErr w:type="spellStart"/>
+      <w:r>
+        <w:t>zxing</w:t>
+      </w:r>
+      <w:proofErr w:type="spellEnd"/>
+      <w:r>
+        <w:t xml:space="preserve"> to work</w:t>
+      </w:r>
+    </w:p>
+    <w:p/>
     <w:p/>
     <w:sectPr>
       <w:pgSz w:w="11906" w:h="16838"/>

</xml_diff>